<commit_message>
Reduced the number of labs to 10
</commit_message>
<xml_diff>
--- a/unx511/DPS912_UNX511_MASTER.docx
+++ b/unx511/DPS912_UNX511_MASTER.docx
@@ -4243,7 +4243,17 @@
                 <w:szCs w:val="24"/>
                 <w:lang w:val="fr-FR"/>
               </w:rPr>
-              <w:t>Apr 9</w:t>
+              <w:t xml:space="preserve">Apr </w:t>
+            </w:r>
+            <w:r>
+              <w:rPr>
+                <w:rFonts w:ascii="Arial" w:hAnsi="Arial" w:cs="Arial"/>
+                <w:b/>
+                <w:sz w:val="24"/>
+                <w:szCs w:val="24"/>
+                <w:lang w:val="fr-FR"/>
+              </w:rPr>
+              <w:t>16</w:t>
             </w:r>
             <w:r>
               <w:rPr>
@@ -4338,15 +4348,6 @@
                 <w:szCs w:val="24"/>
               </w:rPr>
             </w:pPr>
-            <w:r>
-              <w:rPr>
-                <w:rFonts w:ascii="Arial" w:hAnsi="Arial" w:cs="Arial"/>
-                <w:b/>
-                <w:sz w:val="24"/>
-                <w:szCs w:val="24"/>
-              </w:rPr>
-              <w:t>1% lab</w:t>
-            </w:r>
           </w:p>
           <w:p>
             <w:pPr>
@@ -4640,7 +4641,16 @@
                 <w:sz w:val="24"/>
                 <w:szCs w:val="24"/>
               </w:rPr>
-              <w:t>1% lab</w:t>
+              <w:t>2</w:t>
+            </w:r>
+            <w:r>
+              <w:rPr>
+                <w:rFonts w:ascii="Arial" w:hAnsi="Arial" w:cs="Arial"/>
+                <w:b/>
+                <w:sz w:val="24"/>
+                <w:szCs w:val="24"/>
+              </w:rPr>
+              <w:t>% lab</w:t>
             </w:r>
           </w:p>
           <w:p>
@@ -6252,15 +6262,23 @@
 </file>
 
 <file path=customXml/item1.xml><?xml version="1.0" encoding="utf-8"?>
-<?mso-contentType ?>
-<FormTemplates xmlns="http://schemas.microsoft.com/sharepoint/v3/contenttype/forms">
-  <Display>DocumentLibraryForm</Display>
-  <Edit>DocumentLibraryForm</Edit>
-  <New>DocumentLibraryForm</New>
-</FormTemplates>
+<p:properties xmlns:p="http://schemas.microsoft.com/office/2006/metadata/properties" xmlns:xsi="http://www.w3.org/2001/XMLSchema-instance" xmlns:pc="http://schemas.microsoft.com/office/infopath/2007/PartnerControls">
+  <documentManagement/>
+</p:properties>
 </file>
 
 <file path=customXml/item2.xml><?xml version="1.0" encoding="utf-8"?>
+<s:customData xmlns="http://www.wps.cn/officeDocument/2013/wpsCustomData" xmlns:s="http://www.wps.cn/officeDocument/2013/wpsCustomData">
+  <customSectProps>
+    <customSectPr/>
+  </customSectProps>
+  <customShpExts>
+    <customShpInfo spid="_x0000_s1026" textRotate="1"/>
+  </customShpExts>
+</s:customData>
+</file>
+
+<file path=customXml/item3.xml><?xml version="1.0" encoding="utf-8"?>
 <ct:contentTypeSchema xmlns:ct="http://schemas.microsoft.com/office/2006/metadata/contentType" xmlns:ma="http://schemas.microsoft.com/office/2006/metadata/properties/metaAttributes" ct:_="" ma:_="" ma:contentTypeName="Document" ma:contentTypeID="0x010100B90431BC0474204BA5DF53F8B381F09C" ma:contentTypeVersion="2" ma:contentTypeDescription="Create a new document." ma:contentTypeScope="" ma:versionID="67f5fb7f4eb020fe02adc32f34d829a7">
   <xsd:schema xmlns:xsd="http://www.w3.org/2001/XMLSchema" xmlns:xs="http://www.w3.org/2001/XMLSchema" xmlns:p="http://schemas.microsoft.com/office/2006/metadata/properties" xmlns:ns2="f6759040-d046-4ead-920a-51d0beeee03a" targetNamespace="http://schemas.microsoft.com/office/2006/metadata/properties" ma:root="true" ma:fieldsID="c05e30629e3b4e7963246a3df5fd3c84" ns2:_="">
     <xsd:import namespace="f6759040-d046-4ead-920a-51d0beeee03a"/>
@@ -6392,32 +6410,33 @@
 </ct:contentTypeSchema>
 </file>
 
-<file path=customXml/item3.xml><?xml version="1.0" encoding="utf-8"?>
-<s:customData xmlns="http://www.wps.cn/officeDocument/2013/wpsCustomData" xmlns:s="http://www.wps.cn/officeDocument/2013/wpsCustomData">
-  <customSectProps>
-    <customSectPr/>
-  </customSectProps>
-  <customShpExts>
-    <customShpInfo spid="_x0000_s1026" textRotate="1"/>
-  </customShpExts>
-</s:customData>
-</file>
-
 <file path=customXml/item4.xml><?xml version="1.0" encoding="utf-8"?>
-<p:properties xmlns:p="http://schemas.microsoft.com/office/2006/metadata/properties" xmlns:xsi="http://www.w3.org/2001/XMLSchema-instance" xmlns:pc="http://schemas.microsoft.com/office/infopath/2007/PartnerControls">
-  <documentManagement/>
-</p:properties>
+<?mso-contentType ?>
+<FormTemplates xmlns="http://schemas.microsoft.com/sharepoint/v3/contenttype/forms">
+  <Display>DocumentLibraryForm</Display>
+  <Edit>DocumentLibraryForm</Edit>
+  <New>DocumentLibraryForm</New>
+</FormTemplates>
 </file>
 
 <file path=customXml/itemProps1.xml><?xml version="1.0" encoding="utf-8"?>
-<ds:datastoreItem xmlns:ds="http://schemas.openxmlformats.org/officeDocument/2006/customXml" ds:itemID="{134ACDC8-446D-4C3C-A159-6074757FFD1F}">
+<ds:datastoreItem xmlns:ds="http://schemas.openxmlformats.org/officeDocument/2006/customXml" ds:itemID="{0D6AC881-E556-4F84-9E57-B4ADB5DC2CEF}">
   <ds:schemaRefs>
-    <ds:schemaRef ds:uri="http://schemas.microsoft.com/sharepoint/v3/contenttype/forms"/>
+    <ds:schemaRef ds:uri="http://schemas.microsoft.com/office/2006/metadata/properties"/>
+    <ds:schemaRef ds:uri="http://schemas.microsoft.com/office/infopath/2007/PartnerControls"/>
   </ds:schemaRefs>
 </ds:datastoreItem>
 </file>
 
 <file path=customXml/itemProps2.xml><?xml version="1.0" encoding="utf-8"?>
+<ds:datastoreItem xmlns:ds="http://schemas.openxmlformats.org/officeDocument/2006/customXml" ds:itemID="{B1977F7D-205B-4081-913C-38D41E755F92}">
+  <ds:schemaRefs>
+    <ds:schemaRef ds:uri="http://www.wps.cn/officeDocument/2013/wpsCustomData"/>
+  </ds:schemaRefs>
+</ds:datastoreItem>
+</file>
+
+<file path=customXml/itemProps3.xml><?xml version="1.0" encoding="utf-8"?>
 <ds:datastoreItem xmlns:ds="http://schemas.openxmlformats.org/officeDocument/2006/customXml" ds:itemID="{A1F8AD7B-AF10-4601-9B0A-90D85AF7DAF6}">
   <ds:schemaRefs>
     <ds:schemaRef ds:uri="http://schemas.microsoft.com/office/2006/metadata/contentType"/>
@@ -6435,19 +6454,10 @@
 </ds:datastoreItem>
 </file>
 
-<file path=customXml/itemProps3.xml><?xml version="1.0" encoding="utf-8"?>
-<ds:datastoreItem xmlns:ds="http://schemas.openxmlformats.org/officeDocument/2006/customXml" ds:itemID="{B1977F7D-205B-4081-913C-38D41E755F92}">
+<file path=customXml/itemProps4.xml><?xml version="1.0" encoding="utf-8"?>
+<ds:datastoreItem xmlns:ds="http://schemas.openxmlformats.org/officeDocument/2006/customXml" ds:itemID="{134ACDC8-446D-4C3C-A159-6074757FFD1F}">
   <ds:schemaRefs>
-    <ds:schemaRef ds:uri="http://www.wps.cn/officeDocument/2013/wpsCustomData"/>
-  </ds:schemaRefs>
-</ds:datastoreItem>
-</file>
-
-<file path=customXml/itemProps4.xml><?xml version="1.0" encoding="utf-8"?>
-<ds:datastoreItem xmlns:ds="http://schemas.openxmlformats.org/officeDocument/2006/customXml" ds:itemID="{0D6AC881-E556-4F84-9E57-B4ADB5DC2CEF}">
-  <ds:schemaRefs>
-    <ds:schemaRef ds:uri="http://schemas.microsoft.com/office/2006/metadata/properties"/>
-    <ds:schemaRef ds:uri="http://schemas.microsoft.com/office/infopath/2007/PartnerControls"/>
+    <ds:schemaRef ds:uri="http://schemas.microsoft.com/sharepoint/v3/contenttype/forms"/>
   </ds:schemaRefs>
 </ds:datastoreItem>
 </file>
</xml_diff>

<commit_message>
Resized my faculty info photo. Minor modifications to lectures on the Makefile for weeks 1 and 2 for unx511.
</commit_message>
<xml_diff>
--- a/unx511/DPS912_UNX511_MASTER.docx
+++ b/unx511/DPS912_UNX511_MASTER.docx
@@ -593,7 +593,25 @@
           <w:sz w:val="24"/>
           <w:szCs w:val="24"/>
         </w:rPr>
-        <w:t>Kathy Dumanski, Chair, School of Software Design and Data Science</w:t>
+        <w:t xml:space="preserve">Kathy </w:t>
+      </w:r>
+      <w:proofErr w:type="spellStart"/>
+      <w:r>
+        <w:rPr>
+          <w:rFonts w:ascii="Arial" w:eastAsia="Arial" w:hAnsi="Arial" w:cs="Arial"/>
+          <w:sz w:val="24"/>
+          <w:szCs w:val="24"/>
+        </w:rPr>
+        <w:t>Dumanski</w:t>
+      </w:r>
+      <w:proofErr w:type="spellEnd"/>
+      <w:r>
+        <w:rPr>
+          <w:rFonts w:ascii="Arial" w:eastAsia="Arial" w:hAnsi="Arial" w:cs="Arial"/>
+          <w:sz w:val="24"/>
+          <w:szCs w:val="24"/>
+        </w:rPr>
+        <w:t>, Chair, School of Software Design and Data Science</w:t>
       </w:r>
     </w:p>
     <w:p>
@@ -1590,36 +1608,6 @@
                 <w:lang w:val="fr-FR"/>
               </w:rPr>
             </w:pPr>
-            <w:r>
-              <w:rPr>
-                <w:rFonts w:ascii="Arial" w:hAnsi="Arial" w:cs="Arial"/>
-                <w:b/>
-                <w:sz w:val="24"/>
-                <w:szCs w:val="24"/>
-                <w:lang w:val="fr-FR"/>
-              </w:rPr>
-              <w:t xml:space="preserve">1 lab (due </w:t>
-            </w:r>
-            <w:r>
-              <w:rPr>
-                <w:rFonts w:ascii="Arial" w:hAnsi="Arial" w:cs="Arial"/>
-                <w:b/>
-                <w:sz w:val="24"/>
-                <w:szCs w:val="24"/>
-                <w:lang w:val="fr-FR"/>
-              </w:rPr>
-              <w:t>Jan 22</w:t>
-            </w:r>
-            <w:r>
-              <w:rPr>
-                <w:rFonts w:ascii="Arial" w:hAnsi="Arial" w:cs="Arial"/>
-                <w:b/>
-                <w:sz w:val="24"/>
-                <w:szCs w:val="24"/>
-                <w:lang w:val="fr-FR"/>
-              </w:rPr>
-              <w:t>)</w:t>
-            </w:r>
           </w:p>
         </w:tc>
         <w:tc>
@@ -1729,14 +1717,25 @@
                 <w:szCs w:val="24"/>
               </w:rPr>
             </w:pPr>
-            <w:r>
-              <w:rPr>
-                <w:rFonts w:ascii="Arial" w:hAnsi="Arial" w:cs="Arial"/>
-                <w:b/>
-                <w:sz w:val="24"/>
-                <w:szCs w:val="24"/>
-              </w:rPr>
-              <w:t>Makefile, Static and Shared Libraries</w:t>
+            <w:proofErr w:type="spellStart"/>
+            <w:r>
+              <w:rPr>
+                <w:rFonts w:ascii="Arial" w:hAnsi="Arial" w:cs="Arial"/>
+                <w:b/>
+                <w:sz w:val="24"/>
+                <w:szCs w:val="24"/>
+              </w:rPr>
+              <w:t>Makefile</w:t>
+            </w:r>
+            <w:proofErr w:type="spellEnd"/>
+            <w:r>
+              <w:rPr>
+                <w:rFonts w:ascii="Arial" w:hAnsi="Arial" w:cs="Arial"/>
+                <w:b/>
+                <w:sz w:val="24"/>
+                <w:szCs w:val="24"/>
+              </w:rPr>
+              <w:t>, Static and Shared Libraries</w:t>
             </w:r>
           </w:p>
         </w:tc>
@@ -1801,28 +1800,72 @@
                 <w:szCs w:val="24"/>
                 <w:lang w:val="fr-FR"/>
               </w:rPr>
-              <w:t>1 pre-lecture Quiz,</w:t>
-            </w:r>
-          </w:p>
-          <w:p>
-            <w:pPr>
-              <w:ind w:right="376"/>
-              <w:rPr>
-                <w:rFonts w:ascii="Arial" w:hAnsi="Arial" w:cs="Arial"/>
-                <w:b/>
-                <w:sz w:val="24"/>
-                <w:szCs w:val="24"/>
-              </w:rPr>
-            </w:pPr>
-            <w:r>
-              <w:rPr>
-                <w:rFonts w:ascii="Arial" w:hAnsi="Arial" w:cs="Arial"/>
-                <w:b/>
-                <w:sz w:val="24"/>
-                <w:szCs w:val="24"/>
-                <w:lang w:val="fr-FR"/>
-              </w:rPr>
-              <w:t xml:space="preserve">1 lab (due </w:t>
+              <w:t xml:space="preserve">1 </w:t>
+            </w:r>
+            <w:proofErr w:type="spellStart"/>
+            <w:r>
+              <w:rPr>
+                <w:rFonts w:ascii="Arial" w:hAnsi="Arial" w:cs="Arial"/>
+                <w:b/>
+                <w:sz w:val="24"/>
+                <w:szCs w:val="24"/>
+                <w:lang w:val="fr-FR"/>
+              </w:rPr>
+              <w:t>pre</w:t>
+            </w:r>
+            <w:proofErr w:type="spellEnd"/>
+            <w:r>
+              <w:rPr>
+                <w:rFonts w:ascii="Arial" w:hAnsi="Arial" w:cs="Arial"/>
+                <w:b/>
+                <w:sz w:val="24"/>
+                <w:szCs w:val="24"/>
+                <w:lang w:val="fr-FR"/>
+              </w:rPr>
+              <w:t>-lecture Quiz,</w:t>
+            </w:r>
+          </w:p>
+          <w:p>
+            <w:pPr>
+              <w:ind w:right="376"/>
+              <w:rPr>
+                <w:rFonts w:ascii="Arial" w:hAnsi="Arial" w:cs="Arial"/>
+                <w:b/>
+                <w:sz w:val="24"/>
+                <w:szCs w:val="24"/>
+              </w:rPr>
+            </w:pPr>
+            <w:r>
+              <w:rPr>
+                <w:rFonts w:ascii="Arial" w:hAnsi="Arial" w:cs="Arial"/>
+                <w:b/>
+                <w:sz w:val="24"/>
+                <w:szCs w:val="24"/>
+                <w:lang w:val="fr-FR"/>
+              </w:rPr>
+              <w:t xml:space="preserve">1 </w:t>
+            </w:r>
+            <w:proofErr w:type="spellStart"/>
+            <w:r>
+              <w:rPr>
+                <w:rFonts w:ascii="Arial" w:hAnsi="Arial" w:cs="Arial"/>
+                <w:b/>
+                <w:sz w:val="24"/>
+                <w:szCs w:val="24"/>
+                <w:lang w:val="fr-FR"/>
+              </w:rPr>
+              <w:t>lab</w:t>
+            </w:r>
+            <w:proofErr w:type="spellEnd"/>
+            <w:r>
+              <w:rPr>
+                <w:rFonts w:ascii="Arial" w:hAnsi="Arial" w:cs="Arial"/>
+                <w:b/>
+                <w:sz w:val="24"/>
+                <w:szCs w:val="24"/>
+                <w:lang w:val="fr-FR"/>
+              </w:rPr>
+              <w:t xml:space="preserve"> (due </w:t>
             </w:r>
             <w:r>
               <w:rPr>
@@ -2063,38 +2106,94 @@
                 <w:szCs w:val="24"/>
                 <w:lang w:val="fr-FR"/>
               </w:rPr>
-              <w:t>1 pre-lecture Quiz,</w:t>
-            </w:r>
-          </w:p>
-          <w:p>
-            <w:pPr>
-              <w:ind w:right="376"/>
-              <w:rPr>
-                <w:rFonts w:ascii="Arial" w:hAnsi="Arial" w:cs="Arial"/>
-                <w:b/>
-                <w:sz w:val="24"/>
-                <w:szCs w:val="24"/>
-              </w:rPr>
-            </w:pPr>
-            <w:r>
-              <w:rPr>
-                <w:rFonts w:ascii="Arial" w:hAnsi="Arial" w:cs="Arial"/>
-                <w:b/>
-                <w:sz w:val="24"/>
-                <w:szCs w:val="24"/>
-                <w:lang w:val="fr-FR"/>
-              </w:rPr>
-              <w:t xml:space="preserve">1 lab (due </w:t>
-            </w:r>
-            <w:r>
-              <w:rPr>
-                <w:rFonts w:ascii="Arial" w:hAnsi="Arial" w:cs="Arial"/>
-                <w:b/>
-                <w:sz w:val="24"/>
-                <w:szCs w:val="24"/>
-                <w:lang w:val="fr-FR"/>
-              </w:rPr>
-              <w:t>Feb 5</w:t>
+              <w:t xml:space="preserve">1 </w:t>
+            </w:r>
+            <w:proofErr w:type="spellStart"/>
+            <w:r>
+              <w:rPr>
+                <w:rFonts w:ascii="Arial" w:hAnsi="Arial" w:cs="Arial"/>
+                <w:b/>
+                <w:sz w:val="24"/>
+                <w:szCs w:val="24"/>
+                <w:lang w:val="fr-FR"/>
+              </w:rPr>
+              <w:t>pre</w:t>
+            </w:r>
+            <w:proofErr w:type="spellEnd"/>
+            <w:r>
+              <w:rPr>
+                <w:rFonts w:ascii="Arial" w:hAnsi="Arial" w:cs="Arial"/>
+                <w:b/>
+                <w:sz w:val="24"/>
+                <w:szCs w:val="24"/>
+                <w:lang w:val="fr-FR"/>
+              </w:rPr>
+              <w:t>-lecture Quiz,</w:t>
+            </w:r>
+          </w:p>
+          <w:p>
+            <w:pPr>
+              <w:ind w:right="376"/>
+              <w:rPr>
+                <w:rFonts w:ascii="Arial" w:hAnsi="Arial" w:cs="Arial"/>
+                <w:b/>
+                <w:sz w:val="24"/>
+                <w:szCs w:val="24"/>
+              </w:rPr>
+            </w:pPr>
+            <w:r>
+              <w:rPr>
+                <w:rFonts w:ascii="Arial" w:hAnsi="Arial" w:cs="Arial"/>
+                <w:b/>
+                <w:sz w:val="24"/>
+                <w:szCs w:val="24"/>
+                <w:lang w:val="fr-FR"/>
+              </w:rPr>
+              <w:t xml:space="preserve">1 </w:t>
+            </w:r>
+            <w:proofErr w:type="spellStart"/>
+            <w:r>
+              <w:rPr>
+                <w:rFonts w:ascii="Arial" w:hAnsi="Arial" w:cs="Arial"/>
+                <w:b/>
+                <w:sz w:val="24"/>
+                <w:szCs w:val="24"/>
+                <w:lang w:val="fr-FR"/>
+              </w:rPr>
+              <w:t>lab</w:t>
+            </w:r>
+            <w:proofErr w:type="spellEnd"/>
+            <w:r>
+              <w:rPr>
+                <w:rFonts w:ascii="Arial" w:hAnsi="Arial" w:cs="Arial"/>
+                <w:b/>
+                <w:sz w:val="24"/>
+                <w:szCs w:val="24"/>
+                <w:lang w:val="fr-FR"/>
+              </w:rPr>
+              <w:t xml:space="preserve"> (due </w:t>
+            </w:r>
+            <w:proofErr w:type="spellStart"/>
+            <w:r>
+              <w:rPr>
+                <w:rFonts w:ascii="Arial" w:hAnsi="Arial" w:cs="Arial"/>
+                <w:b/>
+                <w:sz w:val="24"/>
+                <w:szCs w:val="24"/>
+                <w:lang w:val="fr-FR"/>
+              </w:rPr>
+              <w:t>Feb</w:t>
+            </w:r>
+            <w:proofErr w:type="spellEnd"/>
+            <w:r>
+              <w:rPr>
+                <w:rFonts w:ascii="Arial" w:hAnsi="Arial" w:cs="Arial"/>
+                <w:b/>
+                <w:sz w:val="24"/>
+                <w:szCs w:val="24"/>
+                <w:lang w:val="fr-FR"/>
+              </w:rPr>
+              <w:t xml:space="preserve"> 5</w:t>
             </w:r>
             <w:r>
               <w:rPr>
@@ -2325,38 +2424,94 @@
                 <w:szCs w:val="24"/>
                 <w:lang w:val="fr-FR"/>
               </w:rPr>
-              <w:t>1 pre-lecture Quiz,</w:t>
-            </w:r>
-          </w:p>
-          <w:p>
-            <w:pPr>
-              <w:ind w:right="376"/>
-              <w:rPr>
-                <w:rFonts w:ascii="Arial" w:hAnsi="Arial" w:cs="Arial"/>
-                <w:b/>
-                <w:sz w:val="24"/>
-                <w:szCs w:val="24"/>
-              </w:rPr>
-            </w:pPr>
-            <w:r>
-              <w:rPr>
-                <w:rFonts w:ascii="Arial" w:hAnsi="Arial" w:cs="Arial"/>
-                <w:b/>
-                <w:sz w:val="24"/>
-                <w:szCs w:val="24"/>
-                <w:lang w:val="fr-FR"/>
-              </w:rPr>
-              <w:t xml:space="preserve">1 lab (due </w:t>
-            </w:r>
-            <w:r>
-              <w:rPr>
-                <w:rFonts w:ascii="Arial" w:hAnsi="Arial" w:cs="Arial"/>
-                <w:b/>
-                <w:sz w:val="24"/>
-                <w:szCs w:val="24"/>
-                <w:lang w:val="fr-FR"/>
-              </w:rPr>
-              <w:t>Feb 12</w:t>
+              <w:t xml:space="preserve">1 </w:t>
+            </w:r>
+            <w:proofErr w:type="spellStart"/>
+            <w:r>
+              <w:rPr>
+                <w:rFonts w:ascii="Arial" w:hAnsi="Arial" w:cs="Arial"/>
+                <w:b/>
+                <w:sz w:val="24"/>
+                <w:szCs w:val="24"/>
+                <w:lang w:val="fr-FR"/>
+              </w:rPr>
+              <w:t>pre</w:t>
+            </w:r>
+            <w:proofErr w:type="spellEnd"/>
+            <w:r>
+              <w:rPr>
+                <w:rFonts w:ascii="Arial" w:hAnsi="Arial" w:cs="Arial"/>
+                <w:b/>
+                <w:sz w:val="24"/>
+                <w:szCs w:val="24"/>
+                <w:lang w:val="fr-FR"/>
+              </w:rPr>
+              <w:t>-lecture Quiz,</w:t>
+            </w:r>
+          </w:p>
+          <w:p>
+            <w:pPr>
+              <w:ind w:right="376"/>
+              <w:rPr>
+                <w:rFonts w:ascii="Arial" w:hAnsi="Arial" w:cs="Arial"/>
+                <w:b/>
+                <w:sz w:val="24"/>
+                <w:szCs w:val="24"/>
+              </w:rPr>
+            </w:pPr>
+            <w:r>
+              <w:rPr>
+                <w:rFonts w:ascii="Arial" w:hAnsi="Arial" w:cs="Arial"/>
+                <w:b/>
+                <w:sz w:val="24"/>
+                <w:szCs w:val="24"/>
+                <w:lang w:val="fr-FR"/>
+              </w:rPr>
+              <w:t xml:space="preserve">1 </w:t>
+            </w:r>
+            <w:proofErr w:type="spellStart"/>
+            <w:r>
+              <w:rPr>
+                <w:rFonts w:ascii="Arial" w:hAnsi="Arial" w:cs="Arial"/>
+                <w:b/>
+                <w:sz w:val="24"/>
+                <w:szCs w:val="24"/>
+                <w:lang w:val="fr-FR"/>
+              </w:rPr>
+              <w:t>lab</w:t>
+            </w:r>
+            <w:proofErr w:type="spellEnd"/>
+            <w:r>
+              <w:rPr>
+                <w:rFonts w:ascii="Arial" w:hAnsi="Arial" w:cs="Arial"/>
+                <w:b/>
+                <w:sz w:val="24"/>
+                <w:szCs w:val="24"/>
+                <w:lang w:val="fr-FR"/>
+              </w:rPr>
+              <w:t xml:space="preserve"> (due </w:t>
+            </w:r>
+            <w:proofErr w:type="spellStart"/>
+            <w:r>
+              <w:rPr>
+                <w:rFonts w:ascii="Arial" w:hAnsi="Arial" w:cs="Arial"/>
+                <w:b/>
+                <w:sz w:val="24"/>
+                <w:szCs w:val="24"/>
+                <w:lang w:val="fr-FR"/>
+              </w:rPr>
+              <w:t>Feb</w:t>
+            </w:r>
+            <w:proofErr w:type="spellEnd"/>
+            <w:r>
+              <w:rPr>
+                <w:rFonts w:ascii="Arial" w:hAnsi="Arial" w:cs="Arial"/>
+                <w:b/>
+                <w:sz w:val="24"/>
+                <w:szCs w:val="24"/>
+                <w:lang w:val="fr-FR"/>
+              </w:rPr>
+              <w:t xml:space="preserve"> 12</w:t>
             </w:r>
             <w:r>
               <w:rPr>
@@ -2566,38 +2721,94 @@
                 <w:szCs w:val="24"/>
                 <w:lang w:val="fr-FR"/>
               </w:rPr>
-              <w:t>1 pre-lecture Quiz,</w:t>
-            </w:r>
-          </w:p>
-          <w:p>
-            <w:pPr>
-              <w:ind w:right="376"/>
-              <w:rPr>
-                <w:rFonts w:ascii="Arial" w:hAnsi="Arial" w:cs="Arial"/>
-                <w:b/>
-                <w:sz w:val="24"/>
-                <w:szCs w:val="24"/>
-              </w:rPr>
-            </w:pPr>
-            <w:r>
-              <w:rPr>
-                <w:rFonts w:ascii="Arial" w:hAnsi="Arial" w:cs="Arial"/>
-                <w:b/>
-                <w:sz w:val="24"/>
-                <w:szCs w:val="24"/>
-                <w:lang w:val="fr-FR"/>
-              </w:rPr>
-              <w:t xml:space="preserve">1 lab (due </w:t>
-            </w:r>
-            <w:r>
-              <w:rPr>
-                <w:rFonts w:ascii="Arial" w:hAnsi="Arial" w:cs="Arial"/>
-                <w:b/>
-                <w:sz w:val="24"/>
-                <w:szCs w:val="24"/>
-                <w:lang w:val="fr-FR"/>
-              </w:rPr>
-              <w:t>Feb 19</w:t>
+              <w:t xml:space="preserve">1 </w:t>
+            </w:r>
+            <w:proofErr w:type="spellStart"/>
+            <w:r>
+              <w:rPr>
+                <w:rFonts w:ascii="Arial" w:hAnsi="Arial" w:cs="Arial"/>
+                <w:b/>
+                <w:sz w:val="24"/>
+                <w:szCs w:val="24"/>
+                <w:lang w:val="fr-FR"/>
+              </w:rPr>
+              <w:t>pre</w:t>
+            </w:r>
+            <w:proofErr w:type="spellEnd"/>
+            <w:r>
+              <w:rPr>
+                <w:rFonts w:ascii="Arial" w:hAnsi="Arial" w:cs="Arial"/>
+                <w:b/>
+                <w:sz w:val="24"/>
+                <w:szCs w:val="24"/>
+                <w:lang w:val="fr-FR"/>
+              </w:rPr>
+              <w:t>-lecture Quiz,</w:t>
+            </w:r>
+          </w:p>
+          <w:p>
+            <w:pPr>
+              <w:ind w:right="376"/>
+              <w:rPr>
+                <w:rFonts w:ascii="Arial" w:hAnsi="Arial" w:cs="Arial"/>
+                <w:b/>
+                <w:sz w:val="24"/>
+                <w:szCs w:val="24"/>
+              </w:rPr>
+            </w:pPr>
+            <w:r>
+              <w:rPr>
+                <w:rFonts w:ascii="Arial" w:hAnsi="Arial" w:cs="Arial"/>
+                <w:b/>
+                <w:sz w:val="24"/>
+                <w:szCs w:val="24"/>
+                <w:lang w:val="fr-FR"/>
+              </w:rPr>
+              <w:t xml:space="preserve">1 </w:t>
+            </w:r>
+            <w:proofErr w:type="spellStart"/>
+            <w:r>
+              <w:rPr>
+                <w:rFonts w:ascii="Arial" w:hAnsi="Arial" w:cs="Arial"/>
+                <w:b/>
+                <w:sz w:val="24"/>
+                <w:szCs w:val="24"/>
+                <w:lang w:val="fr-FR"/>
+              </w:rPr>
+              <w:t>lab</w:t>
+            </w:r>
+            <w:proofErr w:type="spellEnd"/>
+            <w:r>
+              <w:rPr>
+                <w:rFonts w:ascii="Arial" w:hAnsi="Arial" w:cs="Arial"/>
+                <w:b/>
+                <w:sz w:val="24"/>
+                <w:szCs w:val="24"/>
+                <w:lang w:val="fr-FR"/>
+              </w:rPr>
+              <w:t xml:space="preserve"> (due </w:t>
+            </w:r>
+            <w:proofErr w:type="spellStart"/>
+            <w:r>
+              <w:rPr>
+                <w:rFonts w:ascii="Arial" w:hAnsi="Arial" w:cs="Arial"/>
+                <w:b/>
+                <w:sz w:val="24"/>
+                <w:szCs w:val="24"/>
+                <w:lang w:val="fr-FR"/>
+              </w:rPr>
+              <w:t>Feb</w:t>
+            </w:r>
+            <w:proofErr w:type="spellEnd"/>
+            <w:r>
+              <w:rPr>
+                <w:rFonts w:ascii="Arial" w:hAnsi="Arial" w:cs="Arial"/>
+                <w:b/>
+                <w:sz w:val="24"/>
+                <w:szCs w:val="24"/>
+                <w:lang w:val="fr-FR"/>
+              </w:rPr>
+              <w:t xml:space="preserve"> 19</w:t>
             </w:r>
             <w:r>
               <w:rPr>
@@ -2810,38 +3021,104 @@
                 <w:szCs w:val="24"/>
                 <w:lang w:val="fr-FR"/>
               </w:rPr>
-              <w:t>1 pre-lecture Quiz,</w:t>
-            </w:r>
-          </w:p>
-          <w:p>
-            <w:pPr>
-              <w:ind w:right="376"/>
-              <w:rPr>
-                <w:rFonts w:ascii="Arial" w:hAnsi="Arial" w:cs="Arial"/>
-                <w:b/>
-                <w:sz w:val="24"/>
-                <w:szCs w:val="24"/>
-              </w:rPr>
-            </w:pPr>
-            <w:r>
-              <w:rPr>
-                <w:rFonts w:ascii="Arial" w:hAnsi="Arial" w:cs="Arial"/>
-                <w:b/>
-                <w:sz w:val="24"/>
-                <w:szCs w:val="24"/>
-                <w:lang w:val="fr-FR"/>
-              </w:rPr>
-              <w:t>1 lab (</w:t>
-            </w:r>
-            <w:r>
-              <w:rPr>
-                <w:rFonts w:ascii="Arial" w:hAnsi="Arial" w:cs="Arial"/>
-                <w:b/>
-                <w:sz w:val="24"/>
-                <w:szCs w:val="24"/>
-                <w:lang w:val="fr-FR"/>
-              </w:rPr>
-              <w:t>due Feb 26</w:t>
+              <w:t xml:space="preserve">1 </w:t>
+            </w:r>
+            <w:proofErr w:type="spellStart"/>
+            <w:r>
+              <w:rPr>
+                <w:rFonts w:ascii="Arial" w:hAnsi="Arial" w:cs="Arial"/>
+                <w:b/>
+                <w:sz w:val="24"/>
+                <w:szCs w:val="24"/>
+                <w:lang w:val="fr-FR"/>
+              </w:rPr>
+              <w:t>pre</w:t>
+            </w:r>
+            <w:proofErr w:type="spellEnd"/>
+            <w:r>
+              <w:rPr>
+                <w:rFonts w:ascii="Arial" w:hAnsi="Arial" w:cs="Arial"/>
+                <w:b/>
+                <w:sz w:val="24"/>
+                <w:szCs w:val="24"/>
+                <w:lang w:val="fr-FR"/>
+              </w:rPr>
+              <w:t>-lecture Quiz,</w:t>
+            </w:r>
+          </w:p>
+          <w:p>
+            <w:pPr>
+              <w:ind w:right="376"/>
+              <w:rPr>
+                <w:rFonts w:ascii="Arial" w:hAnsi="Arial" w:cs="Arial"/>
+                <w:b/>
+                <w:sz w:val="24"/>
+                <w:szCs w:val="24"/>
+              </w:rPr>
+            </w:pPr>
+            <w:r>
+              <w:rPr>
+                <w:rFonts w:ascii="Arial" w:hAnsi="Arial" w:cs="Arial"/>
+                <w:b/>
+                <w:sz w:val="24"/>
+                <w:szCs w:val="24"/>
+                <w:lang w:val="fr-FR"/>
+              </w:rPr>
+              <w:t xml:space="preserve">1 </w:t>
+            </w:r>
+            <w:proofErr w:type="spellStart"/>
+            <w:r>
+              <w:rPr>
+                <w:rFonts w:ascii="Arial" w:hAnsi="Arial" w:cs="Arial"/>
+                <w:b/>
+                <w:sz w:val="24"/>
+                <w:szCs w:val="24"/>
+                <w:lang w:val="fr-FR"/>
+              </w:rPr>
+              <w:t>lab</w:t>
+            </w:r>
+            <w:proofErr w:type="spellEnd"/>
+            <w:r>
+              <w:rPr>
+                <w:rFonts w:ascii="Arial" w:hAnsi="Arial" w:cs="Arial"/>
+                <w:b/>
+                <w:sz w:val="24"/>
+                <w:szCs w:val="24"/>
+                <w:lang w:val="fr-FR"/>
+              </w:rPr>
+              <w:t xml:space="preserve"> (</w:t>
+            </w:r>
+            <w:r>
+              <w:rPr>
+                <w:rFonts w:ascii="Arial" w:hAnsi="Arial" w:cs="Arial"/>
+                <w:b/>
+                <w:sz w:val="24"/>
+                <w:szCs w:val="24"/>
+                <w:lang w:val="fr-FR"/>
+              </w:rPr>
+              <w:t xml:space="preserve">due </w:t>
+            </w:r>
+            <w:proofErr w:type="spellStart"/>
+            <w:r>
+              <w:rPr>
+                <w:rFonts w:ascii="Arial" w:hAnsi="Arial" w:cs="Arial"/>
+                <w:b/>
+                <w:sz w:val="24"/>
+                <w:szCs w:val="24"/>
+                <w:lang w:val="fr-FR"/>
+              </w:rPr>
+              <w:t>Feb</w:t>
+            </w:r>
+            <w:proofErr w:type="spellEnd"/>
+            <w:r>
+              <w:rPr>
+                <w:rFonts w:ascii="Arial" w:hAnsi="Arial" w:cs="Arial"/>
+                <w:b/>
+                <w:sz w:val="24"/>
+                <w:szCs w:val="24"/>
+                <w:lang w:val="fr-FR"/>
+              </w:rPr>
+              <w:t xml:space="preserve"> 26</w:t>
             </w:r>
             <w:r>
               <w:rPr>
@@ -2973,6 +3250,7 @@
                 <w:szCs w:val="24"/>
               </w:rPr>
             </w:pPr>
+            <w:proofErr w:type="spellStart"/>
             <w:r>
               <w:rPr>
                 <w:rFonts w:ascii="Arial" w:hAnsi="Arial" w:cs="Arial"/>
@@ -2982,6 +3260,7 @@
               </w:rPr>
               <w:t>MidTerm</w:t>
             </w:r>
+            <w:proofErr w:type="spellEnd"/>
           </w:p>
         </w:tc>
         <w:tc>
@@ -3034,7 +3313,27 @@
                 <w:sz w:val="24"/>
                 <w:szCs w:val="24"/>
               </w:rPr>
-              <w:t>1 MidTerm (</w:t>
+              <w:t xml:space="preserve">1 </w:t>
+            </w:r>
+            <w:proofErr w:type="spellStart"/>
+            <w:r>
+              <w:rPr>
+                <w:rFonts w:ascii="Arial" w:hAnsi="Arial" w:cs="Arial"/>
+                <w:b/>
+                <w:sz w:val="24"/>
+                <w:szCs w:val="24"/>
+              </w:rPr>
+              <w:t>MidTerm</w:t>
+            </w:r>
+            <w:proofErr w:type="spellEnd"/>
+            <w:r>
+              <w:rPr>
+                <w:rFonts w:ascii="Arial" w:hAnsi="Arial" w:cs="Arial"/>
+                <w:b/>
+                <w:sz w:val="24"/>
+                <w:szCs w:val="24"/>
+              </w:rPr>
+              <w:t xml:space="preserve"> (</w:t>
             </w:r>
             <w:r>
               <w:rPr>
@@ -3336,29 +3635,73 @@
                 <w:szCs w:val="24"/>
                 <w:lang w:val="fr-FR"/>
               </w:rPr>
-              <w:t>1 pre-lecture Quiz,</w:t>
-            </w:r>
-          </w:p>
-          <w:p>
-            <w:pPr>
-              <w:ind w:right="376"/>
-              <w:rPr>
-                <w:rFonts w:ascii="Arial" w:hAnsi="Arial" w:cs="Arial"/>
-                <w:b/>
-                <w:sz w:val="24"/>
-                <w:szCs w:val="24"/>
-                <w:lang w:val="fr-FR"/>
-              </w:rPr>
-            </w:pPr>
-            <w:r>
-              <w:rPr>
-                <w:rFonts w:ascii="Arial" w:hAnsi="Arial" w:cs="Arial"/>
-                <w:b/>
-                <w:sz w:val="24"/>
-                <w:szCs w:val="24"/>
-                <w:lang w:val="fr-FR"/>
-              </w:rPr>
-              <w:t xml:space="preserve">1 lab (due </w:t>
+              <w:t xml:space="preserve">1 </w:t>
+            </w:r>
+            <w:proofErr w:type="spellStart"/>
+            <w:r>
+              <w:rPr>
+                <w:rFonts w:ascii="Arial" w:hAnsi="Arial" w:cs="Arial"/>
+                <w:b/>
+                <w:sz w:val="24"/>
+                <w:szCs w:val="24"/>
+                <w:lang w:val="fr-FR"/>
+              </w:rPr>
+              <w:t>pre</w:t>
+            </w:r>
+            <w:proofErr w:type="spellEnd"/>
+            <w:r>
+              <w:rPr>
+                <w:rFonts w:ascii="Arial" w:hAnsi="Arial" w:cs="Arial"/>
+                <w:b/>
+                <w:sz w:val="24"/>
+                <w:szCs w:val="24"/>
+                <w:lang w:val="fr-FR"/>
+              </w:rPr>
+              <w:t>-lecture Quiz,</w:t>
+            </w:r>
+          </w:p>
+          <w:p>
+            <w:pPr>
+              <w:ind w:right="376"/>
+              <w:rPr>
+                <w:rFonts w:ascii="Arial" w:hAnsi="Arial" w:cs="Arial"/>
+                <w:b/>
+                <w:sz w:val="24"/>
+                <w:szCs w:val="24"/>
+                <w:lang w:val="fr-FR"/>
+              </w:rPr>
+            </w:pPr>
+            <w:r>
+              <w:rPr>
+                <w:rFonts w:ascii="Arial" w:hAnsi="Arial" w:cs="Arial"/>
+                <w:b/>
+                <w:sz w:val="24"/>
+                <w:szCs w:val="24"/>
+                <w:lang w:val="fr-FR"/>
+              </w:rPr>
+              <w:t xml:space="preserve">1 </w:t>
+            </w:r>
+            <w:proofErr w:type="spellStart"/>
+            <w:r>
+              <w:rPr>
+                <w:rFonts w:ascii="Arial" w:hAnsi="Arial" w:cs="Arial"/>
+                <w:b/>
+                <w:sz w:val="24"/>
+                <w:szCs w:val="24"/>
+                <w:lang w:val="fr-FR"/>
+              </w:rPr>
+              <w:t>lab</w:t>
+            </w:r>
+            <w:proofErr w:type="spellEnd"/>
+            <w:r>
+              <w:rPr>
+                <w:rFonts w:ascii="Arial" w:hAnsi="Arial" w:cs="Arial"/>
+                <w:b/>
+                <w:sz w:val="24"/>
+                <w:szCs w:val="24"/>
+                <w:lang w:val="fr-FR"/>
+              </w:rPr>
+              <w:t xml:space="preserve"> (due </w:t>
             </w:r>
             <w:r>
               <w:rPr>
@@ -3595,29 +3938,73 @@
                 <w:szCs w:val="24"/>
                 <w:lang w:val="fr-FR"/>
               </w:rPr>
-              <w:t>1 pre-lecture Quiz,</w:t>
-            </w:r>
-          </w:p>
-          <w:p>
-            <w:pPr>
-              <w:ind w:right="376"/>
-              <w:rPr>
-                <w:rFonts w:ascii="Arial" w:hAnsi="Arial" w:cs="Arial"/>
-                <w:b/>
-                <w:sz w:val="24"/>
-                <w:szCs w:val="24"/>
-                <w:lang w:val="fr-FR"/>
-              </w:rPr>
-            </w:pPr>
-            <w:r>
-              <w:rPr>
-                <w:rFonts w:ascii="Arial" w:hAnsi="Arial" w:cs="Arial"/>
-                <w:b/>
-                <w:sz w:val="24"/>
-                <w:szCs w:val="24"/>
-                <w:lang w:val="fr-FR"/>
-              </w:rPr>
-              <w:t xml:space="preserve">1 lab (due </w:t>
+              <w:t xml:space="preserve">1 </w:t>
+            </w:r>
+            <w:proofErr w:type="spellStart"/>
+            <w:r>
+              <w:rPr>
+                <w:rFonts w:ascii="Arial" w:hAnsi="Arial" w:cs="Arial"/>
+                <w:b/>
+                <w:sz w:val="24"/>
+                <w:szCs w:val="24"/>
+                <w:lang w:val="fr-FR"/>
+              </w:rPr>
+              <w:t>pre</w:t>
+            </w:r>
+            <w:proofErr w:type="spellEnd"/>
+            <w:r>
+              <w:rPr>
+                <w:rFonts w:ascii="Arial" w:hAnsi="Arial" w:cs="Arial"/>
+                <w:b/>
+                <w:sz w:val="24"/>
+                <w:szCs w:val="24"/>
+                <w:lang w:val="fr-FR"/>
+              </w:rPr>
+              <w:t>-lecture Quiz,</w:t>
+            </w:r>
+          </w:p>
+          <w:p>
+            <w:pPr>
+              <w:ind w:right="376"/>
+              <w:rPr>
+                <w:rFonts w:ascii="Arial" w:hAnsi="Arial" w:cs="Arial"/>
+                <w:b/>
+                <w:sz w:val="24"/>
+                <w:szCs w:val="24"/>
+                <w:lang w:val="fr-FR"/>
+              </w:rPr>
+            </w:pPr>
+            <w:r>
+              <w:rPr>
+                <w:rFonts w:ascii="Arial" w:hAnsi="Arial" w:cs="Arial"/>
+                <w:b/>
+                <w:sz w:val="24"/>
+                <w:szCs w:val="24"/>
+                <w:lang w:val="fr-FR"/>
+              </w:rPr>
+              <w:t xml:space="preserve">1 </w:t>
+            </w:r>
+            <w:proofErr w:type="spellStart"/>
+            <w:r>
+              <w:rPr>
+                <w:rFonts w:ascii="Arial" w:hAnsi="Arial" w:cs="Arial"/>
+                <w:b/>
+                <w:sz w:val="24"/>
+                <w:szCs w:val="24"/>
+                <w:lang w:val="fr-FR"/>
+              </w:rPr>
+              <w:t>lab</w:t>
+            </w:r>
+            <w:proofErr w:type="spellEnd"/>
+            <w:r>
+              <w:rPr>
+                <w:rFonts w:ascii="Arial" w:hAnsi="Arial" w:cs="Arial"/>
+                <w:b/>
+                <w:sz w:val="24"/>
+                <w:szCs w:val="24"/>
+                <w:lang w:val="fr-FR"/>
+              </w:rPr>
+              <w:t xml:space="preserve"> (due </w:t>
             </w:r>
             <w:r>
               <w:rPr>
@@ -3875,39 +4262,105 @@
                 <w:szCs w:val="24"/>
                 <w:lang w:val="fr-FR"/>
               </w:rPr>
-              <w:t>1 pre-lecture Quiz,</w:t>
-            </w:r>
-          </w:p>
-          <w:p>
-            <w:pPr>
-              <w:ind w:right="376"/>
-              <w:rPr>
-                <w:rFonts w:ascii="Arial" w:hAnsi="Arial" w:cs="Arial"/>
-                <w:b/>
-                <w:sz w:val="24"/>
-                <w:szCs w:val="24"/>
-                <w:lang w:val="fr-FR"/>
-              </w:rPr>
-            </w:pPr>
-            <w:r>
-              <w:rPr>
-                <w:rFonts w:ascii="Arial" w:hAnsi="Arial" w:cs="Arial"/>
-                <w:b/>
-                <w:sz w:val="24"/>
-                <w:szCs w:val="24"/>
-                <w:lang w:val="fr-FR"/>
-              </w:rPr>
-              <w:t>1 lab (due</w:t>
-            </w:r>
-            <w:r>
-              <w:rPr>
-                <w:rFonts w:ascii="Arial" w:hAnsi="Arial" w:cs="Arial"/>
-                <w:b/>
-                <w:sz w:val="24"/>
-                <w:szCs w:val="24"/>
-                <w:lang w:val="fr-FR"/>
-              </w:rPr>
-              <w:t xml:space="preserve"> Apr 2</w:t>
+              <w:t xml:space="preserve">1 </w:t>
+            </w:r>
+            <w:proofErr w:type="spellStart"/>
+            <w:r>
+              <w:rPr>
+                <w:rFonts w:ascii="Arial" w:hAnsi="Arial" w:cs="Arial"/>
+                <w:b/>
+                <w:sz w:val="24"/>
+                <w:szCs w:val="24"/>
+                <w:lang w:val="fr-FR"/>
+              </w:rPr>
+              <w:t>pre</w:t>
+            </w:r>
+            <w:proofErr w:type="spellEnd"/>
+            <w:r>
+              <w:rPr>
+                <w:rFonts w:ascii="Arial" w:hAnsi="Arial" w:cs="Arial"/>
+                <w:b/>
+                <w:sz w:val="24"/>
+                <w:szCs w:val="24"/>
+                <w:lang w:val="fr-FR"/>
+              </w:rPr>
+              <w:t>-lecture Quiz,</w:t>
+            </w:r>
+          </w:p>
+          <w:p>
+            <w:pPr>
+              <w:ind w:right="376"/>
+              <w:rPr>
+                <w:rFonts w:ascii="Arial" w:hAnsi="Arial" w:cs="Arial"/>
+                <w:b/>
+                <w:sz w:val="24"/>
+                <w:szCs w:val="24"/>
+                <w:lang w:val="fr-FR"/>
+              </w:rPr>
+            </w:pPr>
+            <w:r>
+              <w:rPr>
+                <w:rFonts w:ascii="Arial" w:hAnsi="Arial" w:cs="Arial"/>
+                <w:b/>
+                <w:sz w:val="24"/>
+                <w:szCs w:val="24"/>
+                <w:lang w:val="fr-FR"/>
+              </w:rPr>
+              <w:t xml:space="preserve">1 </w:t>
+            </w:r>
+            <w:proofErr w:type="spellStart"/>
+            <w:r>
+              <w:rPr>
+                <w:rFonts w:ascii="Arial" w:hAnsi="Arial" w:cs="Arial"/>
+                <w:b/>
+                <w:sz w:val="24"/>
+                <w:szCs w:val="24"/>
+                <w:lang w:val="fr-FR"/>
+              </w:rPr>
+              <w:t>lab</w:t>
+            </w:r>
+            <w:proofErr w:type="spellEnd"/>
+            <w:r>
+              <w:rPr>
+                <w:rFonts w:ascii="Arial" w:hAnsi="Arial" w:cs="Arial"/>
+                <w:b/>
+                <w:sz w:val="24"/>
+                <w:szCs w:val="24"/>
+                <w:lang w:val="fr-FR"/>
+              </w:rPr>
+              <w:t xml:space="preserve"> (due</w:t>
+            </w:r>
+            <w:r>
+              <w:rPr>
+                <w:rFonts w:ascii="Arial" w:hAnsi="Arial" w:cs="Arial"/>
+                <w:b/>
+                <w:sz w:val="24"/>
+                <w:szCs w:val="24"/>
+                <w:lang w:val="fr-FR"/>
+              </w:rPr>
+              <w:t xml:space="preserve"> </w:t>
+            </w:r>
+            <w:proofErr w:type="spellStart"/>
+            <w:r>
+              <w:rPr>
+                <w:rFonts w:ascii="Arial" w:hAnsi="Arial" w:cs="Arial"/>
+                <w:b/>
+                <w:sz w:val="24"/>
+                <w:szCs w:val="24"/>
+                <w:lang w:val="fr-FR"/>
+              </w:rPr>
+              <w:t>Apr</w:t>
+            </w:r>
+            <w:proofErr w:type="spellEnd"/>
+            <w:r>
+              <w:rPr>
+                <w:rFonts w:ascii="Arial" w:hAnsi="Arial" w:cs="Arial"/>
+                <w:b/>
+                <w:sz w:val="24"/>
+                <w:szCs w:val="24"/>
+                <w:lang w:val="fr-FR"/>
+              </w:rPr>
+              <w:t xml:space="preserve"> 2</w:t>
             </w:r>
             <w:r>
               <w:rPr>
@@ -4211,39 +4664,95 @@
                 <w:szCs w:val="24"/>
                 <w:lang w:val="fr-FR"/>
               </w:rPr>
-              <w:t>1 pre-lecture Quiz,</w:t>
-            </w:r>
-          </w:p>
-          <w:p>
-            <w:pPr>
-              <w:ind w:right="376"/>
-              <w:rPr>
-                <w:rFonts w:ascii="Arial" w:hAnsi="Arial" w:cs="Arial"/>
-                <w:b/>
-                <w:sz w:val="24"/>
-                <w:szCs w:val="24"/>
-                <w:lang w:val="fr-FR"/>
-              </w:rPr>
-            </w:pPr>
-            <w:r>
-              <w:rPr>
-                <w:rFonts w:ascii="Arial" w:hAnsi="Arial" w:cs="Arial"/>
-                <w:b/>
-                <w:sz w:val="24"/>
-                <w:szCs w:val="24"/>
-                <w:lang w:val="fr-FR"/>
-              </w:rPr>
-              <w:t xml:space="preserve">1 lab (due </w:t>
-            </w:r>
-            <w:r>
-              <w:rPr>
-                <w:rFonts w:ascii="Arial" w:hAnsi="Arial" w:cs="Arial"/>
-                <w:b/>
-                <w:sz w:val="24"/>
-                <w:szCs w:val="24"/>
-                <w:lang w:val="fr-FR"/>
-              </w:rPr>
-              <w:t xml:space="preserve">Apr </w:t>
+              <w:t xml:space="preserve">1 </w:t>
+            </w:r>
+            <w:proofErr w:type="spellStart"/>
+            <w:r>
+              <w:rPr>
+                <w:rFonts w:ascii="Arial" w:hAnsi="Arial" w:cs="Arial"/>
+                <w:b/>
+                <w:sz w:val="24"/>
+                <w:szCs w:val="24"/>
+                <w:lang w:val="fr-FR"/>
+              </w:rPr>
+              <w:t>pre</w:t>
+            </w:r>
+            <w:proofErr w:type="spellEnd"/>
+            <w:r>
+              <w:rPr>
+                <w:rFonts w:ascii="Arial" w:hAnsi="Arial" w:cs="Arial"/>
+                <w:b/>
+                <w:sz w:val="24"/>
+                <w:szCs w:val="24"/>
+                <w:lang w:val="fr-FR"/>
+              </w:rPr>
+              <w:t>-lecture Quiz,</w:t>
+            </w:r>
+          </w:p>
+          <w:p>
+            <w:pPr>
+              <w:ind w:right="376"/>
+              <w:rPr>
+                <w:rFonts w:ascii="Arial" w:hAnsi="Arial" w:cs="Arial"/>
+                <w:b/>
+                <w:sz w:val="24"/>
+                <w:szCs w:val="24"/>
+                <w:lang w:val="fr-FR"/>
+              </w:rPr>
+            </w:pPr>
+            <w:r>
+              <w:rPr>
+                <w:rFonts w:ascii="Arial" w:hAnsi="Arial" w:cs="Arial"/>
+                <w:b/>
+                <w:sz w:val="24"/>
+                <w:szCs w:val="24"/>
+                <w:lang w:val="fr-FR"/>
+              </w:rPr>
+              <w:t xml:space="preserve">1 </w:t>
+            </w:r>
+            <w:proofErr w:type="spellStart"/>
+            <w:r>
+              <w:rPr>
+                <w:rFonts w:ascii="Arial" w:hAnsi="Arial" w:cs="Arial"/>
+                <w:b/>
+                <w:sz w:val="24"/>
+                <w:szCs w:val="24"/>
+                <w:lang w:val="fr-FR"/>
+              </w:rPr>
+              <w:t>lab</w:t>
+            </w:r>
+            <w:proofErr w:type="spellEnd"/>
+            <w:r>
+              <w:rPr>
+                <w:rFonts w:ascii="Arial" w:hAnsi="Arial" w:cs="Arial"/>
+                <w:b/>
+                <w:sz w:val="24"/>
+                <w:szCs w:val="24"/>
+                <w:lang w:val="fr-FR"/>
+              </w:rPr>
+              <w:t xml:space="preserve"> (due </w:t>
+            </w:r>
+            <w:proofErr w:type="spellStart"/>
+            <w:r>
+              <w:rPr>
+                <w:rFonts w:ascii="Arial" w:hAnsi="Arial" w:cs="Arial"/>
+                <w:b/>
+                <w:sz w:val="24"/>
+                <w:szCs w:val="24"/>
+                <w:lang w:val="fr-FR"/>
+              </w:rPr>
+              <w:t>Apr</w:t>
+            </w:r>
+            <w:proofErr w:type="spellEnd"/>
+            <w:r>
+              <w:rPr>
+                <w:rFonts w:ascii="Arial" w:hAnsi="Arial" w:cs="Arial"/>
+                <w:b/>
+                <w:sz w:val="24"/>
+                <w:szCs w:val="24"/>
+                <w:lang w:val="fr-FR"/>
+              </w:rPr>
+              <w:t xml:space="preserve"> </w:t>
             </w:r>
             <w:r>
               <w:rPr>
@@ -4497,29 +5006,73 @@
                 <w:szCs w:val="24"/>
                 <w:lang w:val="fr-FR"/>
               </w:rPr>
-              <w:t>1 pre-lecture Quiz,</w:t>
-            </w:r>
-          </w:p>
-          <w:p>
-            <w:pPr>
-              <w:ind w:right="376"/>
-              <w:rPr>
-                <w:rFonts w:ascii="Arial" w:hAnsi="Arial" w:cs="Arial"/>
-                <w:b/>
-                <w:sz w:val="24"/>
-                <w:szCs w:val="24"/>
-                <w:lang w:val="fr-FR"/>
-              </w:rPr>
-            </w:pPr>
-            <w:r>
-              <w:rPr>
-                <w:rFonts w:ascii="Arial" w:hAnsi="Arial" w:cs="Arial"/>
-                <w:b/>
-                <w:sz w:val="24"/>
-                <w:szCs w:val="24"/>
-                <w:lang w:val="fr-FR"/>
-              </w:rPr>
-              <w:t>1 lab (</w:t>
+              <w:t xml:space="preserve">1 </w:t>
+            </w:r>
+            <w:proofErr w:type="spellStart"/>
+            <w:r>
+              <w:rPr>
+                <w:rFonts w:ascii="Arial" w:hAnsi="Arial" w:cs="Arial"/>
+                <w:b/>
+                <w:sz w:val="24"/>
+                <w:szCs w:val="24"/>
+                <w:lang w:val="fr-FR"/>
+              </w:rPr>
+              <w:t>pre</w:t>
+            </w:r>
+            <w:proofErr w:type="spellEnd"/>
+            <w:r>
+              <w:rPr>
+                <w:rFonts w:ascii="Arial" w:hAnsi="Arial" w:cs="Arial"/>
+                <w:b/>
+                <w:sz w:val="24"/>
+                <w:szCs w:val="24"/>
+                <w:lang w:val="fr-FR"/>
+              </w:rPr>
+              <w:t>-lecture Quiz,</w:t>
+            </w:r>
+          </w:p>
+          <w:p>
+            <w:pPr>
+              <w:ind w:right="376"/>
+              <w:rPr>
+                <w:rFonts w:ascii="Arial" w:hAnsi="Arial" w:cs="Arial"/>
+                <w:b/>
+                <w:sz w:val="24"/>
+                <w:szCs w:val="24"/>
+                <w:lang w:val="fr-FR"/>
+              </w:rPr>
+            </w:pPr>
+            <w:r>
+              <w:rPr>
+                <w:rFonts w:ascii="Arial" w:hAnsi="Arial" w:cs="Arial"/>
+                <w:b/>
+                <w:sz w:val="24"/>
+                <w:szCs w:val="24"/>
+                <w:lang w:val="fr-FR"/>
+              </w:rPr>
+              <w:t xml:space="preserve">1 </w:t>
+            </w:r>
+            <w:proofErr w:type="spellStart"/>
+            <w:r>
+              <w:rPr>
+                <w:rFonts w:ascii="Arial" w:hAnsi="Arial" w:cs="Arial"/>
+                <w:b/>
+                <w:sz w:val="24"/>
+                <w:szCs w:val="24"/>
+                <w:lang w:val="fr-FR"/>
+              </w:rPr>
+              <w:t>lab</w:t>
+            </w:r>
+            <w:proofErr w:type="spellEnd"/>
+            <w:r>
+              <w:rPr>
+                <w:rFonts w:ascii="Arial" w:hAnsi="Arial" w:cs="Arial"/>
+                <w:b/>
+                <w:sz w:val="24"/>
+                <w:szCs w:val="24"/>
+                <w:lang w:val="fr-FR"/>
+              </w:rPr>
+              <w:t xml:space="preserve"> (</w:t>
             </w:r>
             <w:r>
               <w:rPr>
@@ -4531,15 +5084,27 @@
               </w:rPr>
               <w:t xml:space="preserve">due </w:t>
             </w:r>
-            <w:r>
-              <w:rPr>
-                <w:rFonts w:ascii="Arial" w:hAnsi="Arial" w:cs="Arial"/>
-                <w:b/>
-                <w:sz w:val="24"/>
-                <w:szCs w:val="24"/>
-                <w:lang w:val="fr-FR"/>
-              </w:rPr>
-              <w:t>Apr 16</w:t>
+            <w:proofErr w:type="spellStart"/>
+            <w:r>
+              <w:rPr>
+                <w:rFonts w:ascii="Arial" w:hAnsi="Arial" w:cs="Arial"/>
+                <w:b/>
+                <w:sz w:val="24"/>
+                <w:szCs w:val="24"/>
+                <w:lang w:val="fr-FR"/>
+              </w:rPr>
+              <w:t>Apr</w:t>
+            </w:r>
+            <w:proofErr w:type="spellEnd"/>
+            <w:r>
+              <w:rPr>
+                <w:rFonts w:ascii="Arial" w:hAnsi="Arial" w:cs="Arial"/>
+                <w:b/>
+                <w:sz w:val="24"/>
+                <w:szCs w:val="24"/>
+                <w:lang w:val="fr-FR"/>
+              </w:rPr>
+              <w:t xml:space="preserve"> 16</w:t>
             </w:r>
             <w:r>
               <w:rPr>
@@ -4833,29 +5398,73 @@
                 <w:szCs w:val="24"/>
                 <w:lang w:val="fr-FR"/>
               </w:rPr>
-              <w:t>1 pre-lecture Quiz,</w:t>
-            </w:r>
-          </w:p>
-          <w:p>
-            <w:pPr>
-              <w:ind w:right="376"/>
-              <w:rPr>
-                <w:rFonts w:ascii="Arial" w:hAnsi="Arial" w:cs="Arial"/>
-                <w:b/>
-                <w:sz w:val="24"/>
-                <w:szCs w:val="24"/>
-                <w:lang w:val="fr-FR"/>
-              </w:rPr>
-            </w:pPr>
-            <w:r>
-              <w:rPr>
-                <w:rFonts w:ascii="Arial" w:hAnsi="Arial" w:cs="Arial"/>
-                <w:b/>
-                <w:sz w:val="24"/>
-                <w:szCs w:val="24"/>
-                <w:lang w:val="fr-FR"/>
-              </w:rPr>
-              <w:t>1 lab (</w:t>
+              <w:t xml:space="preserve">1 </w:t>
+            </w:r>
+            <w:proofErr w:type="spellStart"/>
+            <w:r>
+              <w:rPr>
+                <w:rFonts w:ascii="Arial" w:hAnsi="Arial" w:cs="Arial"/>
+                <w:b/>
+                <w:sz w:val="24"/>
+                <w:szCs w:val="24"/>
+                <w:lang w:val="fr-FR"/>
+              </w:rPr>
+              <w:t>pre</w:t>
+            </w:r>
+            <w:proofErr w:type="spellEnd"/>
+            <w:r>
+              <w:rPr>
+                <w:rFonts w:ascii="Arial" w:hAnsi="Arial" w:cs="Arial"/>
+                <w:b/>
+                <w:sz w:val="24"/>
+                <w:szCs w:val="24"/>
+                <w:lang w:val="fr-FR"/>
+              </w:rPr>
+              <w:t>-lecture Quiz,</w:t>
+            </w:r>
+          </w:p>
+          <w:p>
+            <w:pPr>
+              <w:ind w:right="376"/>
+              <w:rPr>
+                <w:rFonts w:ascii="Arial" w:hAnsi="Arial" w:cs="Arial"/>
+                <w:b/>
+                <w:sz w:val="24"/>
+                <w:szCs w:val="24"/>
+                <w:lang w:val="fr-FR"/>
+              </w:rPr>
+            </w:pPr>
+            <w:r>
+              <w:rPr>
+                <w:rFonts w:ascii="Arial" w:hAnsi="Arial" w:cs="Arial"/>
+                <w:b/>
+                <w:sz w:val="24"/>
+                <w:szCs w:val="24"/>
+                <w:lang w:val="fr-FR"/>
+              </w:rPr>
+              <w:t xml:space="preserve">1 </w:t>
+            </w:r>
+            <w:proofErr w:type="spellStart"/>
+            <w:r>
+              <w:rPr>
+                <w:rFonts w:ascii="Arial" w:hAnsi="Arial" w:cs="Arial"/>
+                <w:b/>
+                <w:sz w:val="24"/>
+                <w:szCs w:val="24"/>
+                <w:lang w:val="fr-FR"/>
+              </w:rPr>
+              <w:t>lab</w:t>
+            </w:r>
+            <w:proofErr w:type="spellEnd"/>
+            <w:r>
+              <w:rPr>
+                <w:rFonts w:ascii="Arial" w:hAnsi="Arial" w:cs="Arial"/>
+                <w:b/>
+                <w:sz w:val="24"/>
+                <w:szCs w:val="24"/>
+                <w:lang w:val="fr-FR"/>
+              </w:rPr>
+              <w:t xml:space="preserve"> (</w:t>
             </w:r>
             <w:r>
               <w:rPr>
@@ -4867,15 +5476,27 @@
               </w:rPr>
               <w:t xml:space="preserve">due </w:t>
             </w:r>
-            <w:r>
-              <w:rPr>
-                <w:rFonts w:ascii="Arial" w:hAnsi="Arial" w:cs="Arial"/>
-                <w:b/>
-                <w:sz w:val="24"/>
-                <w:szCs w:val="24"/>
-                <w:lang w:val="fr-FR"/>
-              </w:rPr>
-              <w:t>Apr 23</w:t>
+            <w:proofErr w:type="spellStart"/>
+            <w:r>
+              <w:rPr>
+                <w:rFonts w:ascii="Arial" w:hAnsi="Arial" w:cs="Arial"/>
+                <w:b/>
+                <w:sz w:val="24"/>
+                <w:szCs w:val="24"/>
+                <w:lang w:val="fr-FR"/>
+              </w:rPr>
+              <w:t>Apr</w:t>
+            </w:r>
+            <w:proofErr w:type="spellEnd"/>
+            <w:r>
+              <w:rPr>
+                <w:rFonts w:ascii="Arial" w:hAnsi="Arial" w:cs="Arial"/>
+                <w:b/>
+                <w:sz w:val="24"/>
+                <w:szCs w:val="24"/>
+                <w:lang w:val="fr-FR"/>
+              </w:rPr>
+              <w:t xml:space="preserve"> 23</w:t>
             </w:r>
             <w:r>
               <w:rPr>
@@ -6268,14 +6889,12 @@
 </file>
 
 <file path=customXml/item2.xml><?xml version="1.0" encoding="utf-8"?>
-<s:customData xmlns="http://www.wps.cn/officeDocument/2013/wpsCustomData" xmlns:s="http://www.wps.cn/officeDocument/2013/wpsCustomData">
-  <customSectProps>
-    <customSectPr/>
-  </customSectProps>
-  <customShpExts>
-    <customShpInfo spid="_x0000_s1026" textRotate="1"/>
-  </customShpExts>
-</s:customData>
+<?mso-contentType ?>
+<FormTemplates xmlns="http://schemas.microsoft.com/sharepoint/v3/contenttype/forms">
+  <Display>DocumentLibraryForm</Display>
+  <Edit>DocumentLibraryForm</Edit>
+  <New>DocumentLibraryForm</New>
+</FormTemplates>
 </file>
 
 <file path=customXml/item3.xml><?xml version="1.0" encoding="utf-8"?>
@@ -6411,12 +7030,14 @@
 </file>
 
 <file path=customXml/item4.xml><?xml version="1.0" encoding="utf-8"?>
-<?mso-contentType ?>
-<FormTemplates xmlns="http://schemas.microsoft.com/sharepoint/v3/contenttype/forms">
-  <Display>DocumentLibraryForm</Display>
-  <Edit>DocumentLibraryForm</Edit>
-  <New>DocumentLibraryForm</New>
-</FormTemplates>
+<s:customData xmlns="http://www.wps.cn/officeDocument/2013/wpsCustomData" xmlns:s="http://www.wps.cn/officeDocument/2013/wpsCustomData">
+  <customSectProps>
+    <customSectPr/>
+  </customSectProps>
+  <customShpExts>
+    <customShpInfo spid="_x0000_s1026" textRotate="1"/>
+  </customShpExts>
+</s:customData>
 </file>
 
 <file path=customXml/itemProps1.xml><?xml version="1.0" encoding="utf-8"?>
@@ -6429,9 +7050,9 @@
 </file>
 
 <file path=customXml/itemProps2.xml><?xml version="1.0" encoding="utf-8"?>
-<ds:datastoreItem xmlns:ds="http://schemas.openxmlformats.org/officeDocument/2006/customXml" ds:itemID="{B1977F7D-205B-4081-913C-38D41E755F92}">
+<ds:datastoreItem xmlns:ds="http://schemas.openxmlformats.org/officeDocument/2006/customXml" ds:itemID="{134ACDC8-446D-4C3C-A159-6074757FFD1F}">
   <ds:schemaRefs>
-    <ds:schemaRef ds:uri="http://www.wps.cn/officeDocument/2013/wpsCustomData"/>
+    <ds:schemaRef ds:uri="http://schemas.microsoft.com/sharepoint/v3/contenttype/forms"/>
   </ds:schemaRefs>
 </ds:datastoreItem>
 </file>
@@ -6455,9 +7076,9 @@
 </file>
 
 <file path=customXml/itemProps4.xml><?xml version="1.0" encoding="utf-8"?>
-<ds:datastoreItem xmlns:ds="http://schemas.openxmlformats.org/officeDocument/2006/customXml" ds:itemID="{134ACDC8-446D-4C3C-A159-6074757FFD1F}">
+<ds:datastoreItem xmlns:ds="http://schemas.openxmlformats.org/officeDocument/2006/customXml" ds:itemID="{B1977F7D-205B-4081-913C-38D41E755F92}">
   <ds:schemaRefs>
-    <ds:schemaRef ds:uri="http://schemas.microsoft.com/sharepoint/v3/contenttype/forms"/>
+    <ds:schemaRef ds:uri="http://www.wps.cn/officeDocument/2013/wpsCustomData"/>
   </ds:schemaRefs>
 </ds:datastoreItem>
 </file>
</xml_diff>